<commit_message>
chỉnh sửa lại tí xíu ở cái bảng send mail
</commit_message>
<xml_diff>
--- a/MinhChung/Vu/3.2.docx
+++ b/MinhChung/Vu/3.2.docx
@@ -134,7 +134,15 @@
                 <w:sz w:val="26"/>
                 <w:szCs w:val="26"/>
               </w:rPr>
-              <w:t>Rất cần thiết</w:t>
+              <w:t>C</w:t>
+            </w:r>
+            <w:r>
+              <w:rPr>
+                <w:rFonts w:ascii="Times New Roman" w:hAnsi="Times New Roman" w:cs="Times New Roman"/>
+                <w:sz w:val="26"/>
+                <w:szCs w:val="26"/>
+              </w:rPr>
+              <w:t>ần thiết</w:t>
             </w:r>
           </w:p>
         </w:tc>
@@ -395,6 +403,8 @@
               </w:rPr>
               <w:t>Người dùng nhận được mail trong hộp thư của mình.</w:t>
             </w:r>
+            <w:bookmarkStart w:id="0" w:name="_GoBack"/>
+            <w:bookmarkEnd w:id="0"/>
           </w:p>
         </w:tc>
       </w:tr>
@@ -995,8 +1005,6 @@
                 <w:szCs w:val="26"/>
               </w:rPr>
             </w:pPr>
-            <w:bookmarkStart w:id="0" w:name="_GoBack"/>
-            <w:bookmarkEnd w:id="0"/>
           </w:p>
         </w:tc>
       </w:tr>

</xml_diff>